<commit_message>
Day 22- React Function Component & State
</commit_message>
<xml_diff>
--- a/React_Learning/ES6/Promises.docx
+++ b/React_Learning/ES6/Promises.docx
@@ -2021,6 +2021,22 @@
         <w:t>// “get” as opposed to “post”</w:t>
       </w:r>
     </w:p>
+    <w:p>
+      <w:r>
+        <w:t>// get method is the default so it’s optional</w:t>
+      </w:r>
+      <w:r>
+        <w:t xml:space="preserve"> =&gt; return fetch(</w:t>
+      </w:r>
+      <w:proofErr w:type="spellStart"/>
+      <w:r>
+        <w:t>url</w:t>
+      </w:r>
+      <w:proofErr w:type="spellEnd"/>
+      <w:r>
+        <w:t>); would suffice</w:t>
+      </w:r>
+    </w:p>
     <w:p/>
     <w:p>
       <w:pPr>
@@ -2049,10 +2065,16 @@
       </w:r>
       <w:proofErr w:type="spellEnd"/>
       <w:r>
-        <w:t>). In this case that callback function contains ‘get’. The .then and .catch are optional</w:t>
-      </w:r>
-      <w:bookmarkStart w:id="0" w:name="_GoBack"/>
-      <w:bookmarkEnd w:id="0"/>
+        <w:t xml:space="preserve">). In this case that callback function contains ‘get’. </w:t>
+      </w:r>
+      <w:proofErr w:type="gramStart"/>
+      <w:r>
+        <w:t>The .then</w:t>
+      </w:r>
+      <w:proofErr w:type="gramEnd"/>
+      <w:r>
+        <w:t xml:space="preserve"> and .catch are optional</w:t>
+      </w:r>
     </w:p>
     <w:p/>
     <w:p>
@@ -2752,7 +2774,535 @@
     </w:p>
     <w:p/>
     <w:p/>
+    <w:p>
+      <w:r>
+        <w:t>Q: What does parsing JSON mean?</w:t>
+      </w:r>
+    </w:p>
+    <w:p>
+      <w:r>
+        <w:t>A: Parsing = interpreting</w:t>
+      </w:r>
+    </w:p>
+    <w:p>
+      <w:r>
+        <w:t>JSON</w:t>
+      </w:r>
+      <w:r>
+        <w:t xml:space="preserve">: Is a special kind of </w:t>
+      </w:r>
+      <w:proofErr w:type="spellStart"/>
+      <w:r>
+        <w:t>Javascript</w:t>
+      </w:r>
+      <w:proofErr w:type="spellEnd"/>
+      <w:r>
+        <w:t xml:space="preserve"> object. It’s stored as text files, used to store and exchange data. Why text file? B/c when exchanging data between a browser and a server, the data can only be text.</w:t>
+      </w:r>
+    </w:p>
+    <w:p>
+      <w:r>
+        <w:t xml:space="preserve">So regular JS object is </w:t>
+      </w:r>
+      <w:proofErr w:type="spellStart"/>
+      <w:r>
+        <w:t>var</w:t>
+      </w:r>
+      <w:proofErr w:type="spellEnd"/>
+      <w:r>
+        <w:t xml:space="preserve"> </w:t>
+      </w:r>
+      <w:proofErr w:type="spellStart"/>
+      <w:r>
+        <w:t>obj</w:t>
+      </w:r>
+      <w:proofErr w:type="spellEnd"/>
+      <w:r>
+        <w:t xml:space="preserve"> </w:t>
+      </w:r>
+      <w:proofErr w:type="gramStart"/>
+      <w:r>
+        <w:t>={ name</w:t>
+      </w:r>
+      <w:proofErr w:type="gramEnd"/>
+      <w:r>
+        <w:t>: “John”, age: “14”}</w:t>
+      </w:r>
+    </w:p>
+    <w:p>
+      <w:r>
+        <w:t xml:space="preserve">But JSON is: </w:t>
+      </w:r>
+      <w:proofErr w:type="spellStart"/>
+      <w:r>
+        <w:t>objJSON</w:t>
+      </w:r>
+      <w:proofErr w:type="spellEnd"/>
+      <w:proofErr w:type="gramStart"/>
+      <w:r>
+        <w:t>={ “</w:t>
+      </w:r>
+      <w:proofErr w:type="gramEnd"/>
+      <w:r>
+        <w:t>name”: “John”, “age” ;”14”}</w:t>
+      </w:r>
+    </w:p>
+    <w:p>
+      <w:pPr>
+        <w:pStyle w:val="ListParagraph"/>
+        <w:numPr>
+          <w:ilvl w:val="0"/>
+          <w:numId w:val="3"/>
+        </w:numPr>
+      </w:pPr>
+      <w:r>
+        <w:t>Quotation marks around both keys and values</w:t>
+      </w:r>
+    </w:p>
     <w:p/>
+    <w:p>
+      <w:pPr>
+        <w:pStyle w:val="ListParagraph"/>
+        <w:numPr>
+          <w:ilvl w:val="0"/>
+          <w:numId w:val="3"/>
+        </w:numPr>
+      </w:pPr>
+      <w:r>
+        <w:t>Parsing JSON === interpreting JSON object in whatever language I’m using at the moment</w:t>
+      </w:r>
+    </w:p>
+    <w:p/>
+    <w:p>
+      <w:r>
+        <w:t>Q: How to use Promise to fetch data to JSON?</w:t>
+      </w:r>
+    </w:p>
+    <w:p>
+      <w:r>
+        <w:t>A:</w:t>
+      </w:r>
+      <w:r>
+        <w:t xml:space="preserve"> </w:t>
+      </w:r>
+      <w:r>
+        <w:t xml:space="preserve">function </w:t>
+      </w:r>
+      <w:proofErr w:type="spellStart"/>
+      <w:r>
+        <w:t>getJSON</w:t>
+      </w:r>
+      <w:proofErr w:type="spellEnd"/>
+      <w:r>
+        <w:t>(</w:t>
+      </w:r>
+      <w:proofErr w:type="spellStart"/>
+      <w:r>
+        <w:t>url</w:t>
+      </w:r>
+      <w:proofErr w:type="spellEnd"/>
+      <w:proofErr w:type="gramStart"/>
+      <w:r>
+        <w:t>){</w:t>
+      </w:r>
+      <w:proofErr w:type="gramEnd"/>
+    </w:p>
+    <w:p>
+      <w:r>
+        <w:t xml:space="preserve">    return fetch(</w:t>
+      </w:r>
+      <w:proofErr w:type="spellStart"/>
+      <w:r>
+        <w:t>url</w:t>
+      </w:r>
+      <w:proofErr w:type="spellEnd"/>
+      <w:proofErr w:type="gramStart"/>
+      <w:r>
+        <w:t>).then</w:t>
+      </w:r>
+      <w:proofErr w:type="gramEnd"/>
+      <w:r>
+        <w:t>((</w:t>
+      </w:r>
+      <w:r>
+        <w:rPr>
+          <w:highlight w:val="yellow"/>
+        </w:rPr>
+        <w:t>response)</w:t>
+      </w:r>
+      <w:r>
+        <w:t xml:space="preserve"> =&gt;{</w:t>
+      </w:r>
+    </w:p>
+    <w:p>
+      <w:r>
+        <w:t xml:space="preserve">      //convert to JSON</w:t>
+      </w:r>
+    </w:p>
+    <w:p>
+      <w:r>
+        <w:t xml:space="preserve">        return </w:t>
+      </w:r>
+      <w:proofErr w:type="spellStart"/>
+      <w:proofErr w:type="gramStart"/>
+      <w:r>
+        <w:rPr>
+          <w:highlight w:val="yellow"/>
+        </w:rPr>
+        <w:t>response.json</w:t>
+      </w:r>
+      <w:proofErr w:type="spellEnd"/>
+      <w:proofErr w:type="gramEnd"/>
+      <w:r>
+        <w:rPr>
+          <w:highlight w:val="yellow"/>
+        </w:rPr>
+        <w:t>();</w:t>
+      </w:r>
+    </w:p>
+    <w:p>
+      <w:r>
+        <w:t xml:space="preserve">    })</w:t>
+      </w:r>
+    </w:p>
+    <w:p>
+      <w:r>
+        <w:t xml:space="preserve">  };</w:t>
+      </w:r>
+    </w:p>
+    <w:p/>
+    <w:p>
+      <w:r>
+        <w:t xml:space="preserve">Usually the </w:t>
+      </w:r>
+      <w:proofErr w:type="spellStart"/>
+      <w:r>
+        <w:t>url</w:t>
+      </w:r>
+      <w:proofErr w:type="spellEnd"/>
+      <w:r>
+        <w:t xml:space="preserve"> will </w:t>
+      </w:r>
+      <w:proofErr w:type="gramStart"/>
+      <w:r>
+        <w:t>contain .</w:t>
+      </w:r>
+      <w:proofErr w:type="spellStart"/>
+      <w:r>
+        <w:t>json</w:t>
+      </w:r>
+      <w:proofErr w:type="spellEnd"/>
+      <w:proofErr w:type="gramEnd"/>
+      <w:r>
+        <w:t xml:space="preserve"> </w:t>
+      </w:r>
+    </w:p>
+    <w:p/>
+    <w:p>
+      <w:r>
+        <w:t xml:space="preserve">Q: Syntax for then </w:t>
+      </w:r>
+      <w:proofErr w:type="gramStart"/>
+      <w:r>
+        <w:t>and .catch</w:t>
+      </w:r>
+      <w:proofErr w:type="gramEnd"/>
+      <w:r>
+        <w:t>?</w:t>
+      </w:r>
+      <w:bookmarkStart w:id="0" w:name="_GoBack"/>
+      <w:bookmarkEnd w:id="0"/>
+    </w:p>
+    <w:p>
+      <w:r>
+        <w:t>A:</w:t>
+      </w:r>
+      <w:r>
+        <w:tab/>
+      </w:r>
+      <w:proofErr w:type="spellStart"/>
+      <w:r>
+        <w:t>getJSON</w:t>
+      </w:r>
+      <w:proofErr w:type="spellEnd"/>
+      <w:r>
+        <w:t>(</w:t>
+      </w:r>
+      <w:proofErr w:type="spellStart"/>
+      <w:r>
+        <w:t>url</w:t>
+      </w:r>
+      <w:proofErr w:type="spellEnd"/>
+      <w:r>
+        <w:t>)</w:t>
+      </w:r>
+    </w:p>
+    <w:p>
+      <w:pPr>
+        <w:ind w:left="720"/>
+      </w:pPr>
+      <w:r>
+        <w:t xml:space="preserve"> </w:t>
+      </w:r>
+      <w:proofErr w:type="gramStart"/>
+      <w:r>
+        <w:t>.then</w:t>
+      </w:r>
+      <w:proofErr w:type="gramEnd"/>
+      <w:r>
+        <w:t>( (response) =&gt; {</w:t>
+      </w:r>
+    </w:p>
+    <w:p>
+      <w:pPr>
+        <w:ind w:left="720"/>
+      </w:pPr>
+      <w:r>
+        <w:tab/>
+      </w:r>
+      <w:proofErr w:type="spellStart"/>
+      <w:r>
+        <w:t>addSearchHeader</w:t>
+      </w:r>
+      <w:proofErr w:type="spellEnd"/>
+      <w:r>
+        <w:t>(</w:t>
+      </w:r>
+      <w:proofErr w:type="spellStart"/>
+      <w:proofErr w:type="gramStart"/>
+      <w:r>
+        <w:t>response.query</w:t>
+      </w:r>
+      <w:proofErr w:type="spellEnd"/>
+      <w:proofErr w:type="gramEnd"/>
+      <w:r>
+        <w:t>);</w:t>
+      </w:r>
+    </w:p>
+    <w:p>
+      <w:pPr>
+        <w:ind w:left="720"/>
+      </w:pPr>
+      <w:r>
+        <w:tab/>
+        <w:t>console.log(response)</w:t>
+      </w:r>
+    </w:p>
+    <w:p>
+      <w:pPr>
+        <w:ind w:left="720"/>
+      </w:pPr>
+      <w:r>
+        <w:t xml:space="preserve">return </w:t>
+      </w:r>
+      <w:proofErr w:type="spellStart"/>
+      <w:proofErr w:type="gramStart"/>
+      <w:r>
+        <w:t>response.results</w:t>
+      </w:r>
+      <w:proofErr w:type="spellEnd"/>
+      <w:proofErr w:type="gramEnd"/>
+      <w:r>
+        <w:t>[0];</w:t>
+      </w:r>
+    </w:p>
+    <w:p>
+      <w:pPr>
+        <w:ind w:left="720"/>
+      </w:pPr>
+      <w:r>
+        <w:t>})</w:t>
+      </w:r>
+    </w:p>
+    <w:p>
+      <w:pPr>
+        <w:ind w:left="720"/>
+        <w:rPr>
+          <w:highlight w:val="yellow"/>
+        </w:rPr>
+      </w:pPr>
+      <w:proofErr w:type="gramStart"/>
+      <w:r>
+        <w:rPr>
+          <w:highlight w:val="yellow"/>
+        </w:rPr>
+        <w:t>.then</w:t>
+      </w:r>
+      <w:proofErr w:type="gramEnd"/>
+      <w:r>
+        <w:rPr>
+          <w:highlight w:val="yellow"/>
+        </w:rPr>
+        <w:t>((</w:t>
+      </w:r>
+      <w:proofErr w:type="spellStart"/>
+      <w:r>
+        <w:rPr>
+          <w:highlight w:val="yellow"/>
+        </w:rPr>
+        <w:t>url</w:t>
+      </w:r>
+      <w:proofErr w:type="spellEnd"/>
+      <w:r>
+        <w:rPr>
+          <w:highlight w:val="yellow"/>
+        </w:rPr>
+        <w:t>) =&gt;{</w:t>
+      </w:r>
+    </w:p>
+    <w:p>
+      <w:pPr>
+        <w:ind w:left="720"/>
+        <w:rPr>
+          <w:highlight w:val="yellow"/>
+        </w:rPr>
+      </w:pPr>
+      <w:r>
+        <w:rPr>
+          <w:highlight w:val="yellow"/>
+        </w:rPr>
+        <w:tab/>
+        <w:t>console.log(</w:t>
+      </w:r>
+      <w:proofErr w:type="spellStart"/>
+      <w:r>
+        <w:rPr>
+          <w:highlight w:val="yellow"/>
+        </w:rPr>
+        <w:t>url</w:t>
+      </w:r>
+      <w:proofErr w:type="spellEnd"/>
+      <w:r>
+        <w:rPr>
+          <w:highlight w:val="yellow"/>
+        </w:rPr>
+        <w:t>);</w:t>
+      </w:r>
+    </w:p>
+    <w:p>
+      <w:pPr>
+        <w:ind w:left="720"/>
+        <w:rPr>
+          <w:highlight w:val="cyan"/>
+        </w:rPr>
+      </w:pPr>
+      <w:r>
+        <w:rPr>
+          <w:highlight w:val="yellow"/>
+        </w:rPr>
+        <w:t xml:space="preserve">//print out the </w:t>
+      </w:r>
+      <w:proofErr w:type="spellStart"/>
+      <w:r>
+        <w:rPr>
+          <w:highlight w:val="yellow"/>
+        </w:rPr>
+        <w:t>url</w:t>
+      </w:r>
+      <w:proofErr w:type="spellEnd"/>
+      <w:r>
+        <w:rPr>
+          <w:highlight w:val="yellow"/>
+        </w:rPr>
+        <w:t xml:space="preserve">, </w:t>
+      </w:r>
+      <w:r>
+        <w:rPr>
+          <w:highlight w:val="cyan"/>
+        </w:rPr>
+        <w:t xml:space="preserve">which is the value returned from the </w:t>
+      </w:r>
+      <w:proofErr w:type="gramStart"/>
+      <w:r>
+        <w:rPr>
+          <w:highlight w:val="cyan"/>
+        </w:rPr>
+        <w:t>first .then</w:t>
+      </w:r>
+      <w:proofErr w:type="gramEnd"/>
+      <w:r>
+        <w:rPr>
+          <w:highlight w:val="cyan"/>
+        </w:rPr>
+        <w:t xml:space="preserve"> at “return </w:t>
+      </w:r>
+      <w:proofErr w:type="spellStart"/>
+      <w:r>
+        <w:rPr>
+          <w:highlight w:val="cyan"/>
+        </w:rPr>
+        <w:t>response.results</w:t>
+      </w:r>
+      <w:proofErr w:type="spellEnd"/>
+      <w:r>
+        <w:rPr>
+          <w:highlight w:val="cyan"/>
+        </w:rPr>
+        <w:t>[0]”</w:t>
+      </w:r>
+    </w:p>
+    <w:p>
+      <w:pPr>
+        <w:ind w:left="720"/>
+      </w:pPr>
+      <w:r>
+        <w:rPr>
+          <w:highlight w:val="yellow"/>
+        </w:rPr>
+        <w:t>});</w:t>
+      </w:r>
+    </w:p>
+    <w:p>
+      <w:pPr>
+        <w:ind w:left="720"/>
+      </w:pPr>
+      <w:proofErr w:type="gramStart"/>
+      <w:r>
+        <w:t>.catch</w:t>
+      </w:r>
+      <w:proofErr w:type="gramEnd"/>
+      <w:r>
+        <w:t>((error) =&gt;{</w:t>
+      </w:r>
+    </w:p>
+    <w:p>
+      <w:pPr>
+        <w:ind w:left="720"/>
+      </w:pPr>
+      <w:r>
+        <w:tab/>
+      </w:r>
+      <w:proofErr w:type="spellStart"/>
+      <w:r>
+        <w:t>addSearchHeader</w:t>
+      </w:r>
+      <w:proofErr w:type="spellEnd"/>
+      <w:r>
+        <w:t>(‘unknown’);</w:t>
+      </w:r>
+    </w:p>
+    <w:p>
+      <w:pPr>
+        <w:ind w:left="720"/>
+      </w:pPr>
+      <w:r>
+        <w:tab/>
+        <w:t>console.log(error);</w:t>
+      </w:r>
+    </w:p>
+    <w:p>
+      <w:pPr>
+        <w:ind w:left="720"/>
+      </w:pPr>
+      <w:r>
+        <w:t>}):</w:t>
+      </w:r>
+    </w:p>
+    <w:p>
+      <w:r>
+        <w:t>});</w:t>
+      </w:r>
+    </w:p>
     <w:p/>
     <w:sectPr>
       <w:pgSz w:w="12240" w:h="15840"/>

</xml_diff>